<commit_message>
seminario 5 en series de tiempo
</commit_message>
<xml_diff>
--- a/propuesta_revisada_marco.docx
+++ b/propuesta_revisada_marco.docx
@@ -391,13 +391,20 @@
           <w:rFonts w:cs="Times New Roman" w:ascii="Times New Roman" w:hAnsi="Times New Roman"/>
           <w:highlight w:val="cyan"/>
         </w:rPr>
-        <w:t>. XXX</w:t>
-      </w:r>
-      <w:r>
-        <w:rPr>
-          <w:rFonts w:cs="Times New Roman" w:ascii="Times New Roman" w:hAnsi="Times New Roman"/>
-        </w:rPr>
-        <w:t xml:space="preserve"> (profesor estación climática Seccional BCA???) </w:t>
+        <w:t xml:space="preserve">. </w:t>
+      </w:r>
+      <w:r>
+        <w:rPr>
+          <w:rFonts w:cs="Times New Roman" w:ascii="Times New Roman" w:hAnsi="Times New Roman"/>
+          <w:highlight w:val="cyan"/>
+        </w:rPr>
+        <w:t xml:space="preserve">Esteban Silva Villa </w:t>
+      </w:r>
+      <w:r>
+        <w:rPr>
+          <w:rFonts w:cs="Times New Roman" w:ascii="Times New Roman" w:hAnsi="Times New Roman"/>
+        </w:rPr>
+        <w:t xml:space="preserve">(profesor estación climática Seccional BCA???) </w:t>
       </w:r>
     </w:p>
     <w:p>
@@ -3334,7 +3341,7 @@
           <w:highlight w:val="cyan"/>
           <w:lang w:val="es-ES"/>
         </w:rPr>
-        <w:t>XX</w:t>
+        <w:t>22</w:t>
       </w:r>
       <w:r>
         <w:rPr>
@@ -3356,14 +3363,7 @@
           <w:rFonts w:cs="Times New Roman" w:ascii="Times New Roman" w:hAnsi="Times New Roman"/>
           <w:lang w:val="es-ES"/>
         </w:rPr>
-        <w:t xml:space="preserve"> (financiado por </w:t>
-      </w:r>
-      <w:r>
-        <w:rPr>
-          <w:rFonts w:cs="Times New Roman" w:ascii="Times New Roman" w:hAnsi="Times New Roman"/>
-          <w:lang w:val="es-ES"/>
-        </w:rPr>
-        <w:t xml:space="preserve">el Comité para el Desarrollo de la Investigación CODI, convocatoria regiones  </w:t>
+        <w:t xml:space="preserve"> (financiado por el Comité para el Desarrollo de la Investigación CODI, convocatoria regiones  </w:t>
       </w:r>
       <w:r>
         <w:rPr>
@@ -4084,7 +4084,40 @@
           <w:shd w:fill="FFFFFF" w:val="clear"/>
           <w:lang w:val="es-ES"/>
         </w:rPr>
-        <w:t xml:space="preserve">Previamente, la base de datos será analizada para detectar datos faltantes, y corregidos en lo posible por extrapolación. </w:t>
+        <w:t xml:space="preserve">Previamente, la base de datos será analizada para detectar datos faltantes, y corregidos en lo posible por extrapolación. Imputación, eliminación. </w:t>
+      </w:r>
+    </w:p>
+    <w:p>
+      <w:pPr>
+        <w:pStyle w:val="NoSpacing"/>
+        <w:jc w:val="both"/>
+        <w:rPr>
+          <w:rFonts w:ascii="Times New Roman" w:hAnsi="Times New Roman" w:cs="Times New Roman"/>
+          <w:lang w:val="es-ES"/>
+        </w:rPr>
+      </w:pPr>
+      <w:r>
+        <w:rPr>
+          <w:rFonts w:cs="Times New Roman" w:ascii="Times New Roman" w:hAnsi="Times New Roman"/>
+          <w:lang w:val="es-ES"/>
+        </w:rPr>
+      </w:r>
+    </w:p>
+    <w:p>
+      <w:pPr>
+        <w:pStyle w:val="NoSpacing"/>
+        <w:jc w:val="both"/>
+        <w:rPr>
+          <w:rFonts w:ascii="Times New Roman" w:hAnsi="Times New Roman" w:cs="Times New Roman"/>
+          <w:lang w:val="es-ES"/>
+        </w:rPr>
+      </w:pPr>
+      <w:r>
+        <w:rPr>
+          <w:rFonts w:cs="Times New Roman" w:ascii="Times New Roman" w:hAnsi="Times New Roman"/>
+          <w:lang w:val="es-ES"/>
+        </w:rPr>
+        <w:t>Para el análisis estadístico se usarán los softwares Python</w:t>
       </w:r>
       <w:r>
         <w:rPr>
@@ -4092,63 +4125,7 @@
           <w:shd w:fill="FFFFFF" w:val="clear"/>
           <w:lang w:val="es-ES"/>
         </w:rPr>
-        <w:t xml:space="preserve">Imputación, eliminación. </w:t>
-      </w:r>
-    </w:p>
-    <w:p>
-      <w:pPr>
-        <w:pStyle w:val="NoSpacing"/>
-        <w:jc w:val="both"/>
-        <w:rPr>
-          <w:rFonts w:ascii="Times New Roman" w:hAnsi="Times New Roman" w:cs="Times New Roman"/>
-          <w:lang w:val="es-ES"/>
-        </w:rPr>
-      </w:pPr>
-      <w:r>
-        <w:rPr>
-          <w:rFonts w:cs="Times New Roman" w:ascii="Times New Roman" w:hAnsi="Times New Roman"/>
-          <w:lang w:val="es-ES"/>
-        </w:rPr>
-      </w:r>
-    </w:p>
-    <w:p>
-      <w:pPr>
-        <w:pStyle w:val="NoSpacing"/>
-        <w:jc w:val="both"/>
-        <w:rPr>
-          <w:rFonts w:ascii="Times New Roman" w:hAnsi="Times New Roman" w:cs="Times New Roman"/>
-          <w:lang w:val="es-ES"/>
-        </w:rPr>
-      </w:pPr>
-      <w:r>
-        <w:rPr>
-          <w:rFonts w:cs="Times New Roman" w:ascii="Times New Roman" w:hAnsi="Times New Roman"/>
-          <w:lang w:val="es-ES"/>
-        </w:rPr>
-        <w:t xml:space="preserve">Para el análisis estadístico se usarán los softwares </w:t>
-      </w:r>
-      <w:r>
-        <w:rPr>
-          <w:rFonts w:cs="Times New Roman" w:ascii="Times New Roman" w:hAnsi="Times New Roman"/>
-          <w:lang w:val="es-ES"/>
-        </w:rPr>
-        <w:t>Python</w:t>
-      </w:r>
-      <w:r>
-        <w:rPr>
-          <w:rFonts w:cs="Times New Roman" w:ascii="Times New Roman" w:hAnsi="Times New Roman"/>
-          <w:shd w:fill="FFFFFF" w:val="clear"/>
-          <w:lang w:val="es-ES"/>
-        </w:rPr>
-        <w:t xml:space="preserve"> </w:t>
-      </w:r>
-      <w:r>
-        <w:rPr>
-          <w:rFonts w:cs="Times New Roman" w:ascii="Times New Roman" w:hAnsi="Times New Roman"/>
-          <w:shd w:fill="FFFFFF" w:val="clear"/>
-          <w:lang w:val="es-ES"/>
-        </w:rPr>
-        <w:t>y con el editor de código Visual Studio Code</w:t>
+        <w:t xml:space="preserve"> y con el editor de código Visual Studio Code</w:t>
       </w:r>
       <w:r>
         <w:rPr>
@@ -8117,7 +8094,7 @@
   <w:comment w:id="1" w:author="Juliana Perez Perez" w:date="2023-07-04T09:47:00Z" w:initials="JPP">
     <w:p>
       <w:pPr>
-        <w:overflowPunct w:val="false"/>
+        <w:overflowPunct w:val="true"/>
         <w:rPr/>
       </w:pPr>
       <w:r>
@@ -8132,7 +8109,7 @@
   <w:comment w:id="0" w:author="usuario" w:date="2023-07-17T16:15:00Z" w:initials="u">
     <w:p>
       <w:pPr>
-        <w:overflowPunct w:val="false"/>
+        <w:overflowPunct w:val="true"/>
         <w:rPr/>
       </w:pPr>
       <w:r>
@@ -8147,7 +8124,7 @@
   <w:comment w:id="3" w:author="Juliana Perez Perez" w:date="2023-07-04T11:22:00Z" w:initials="JPP">
     <w:p>
       <w:pPr>
-        <w:overflowPunct w:val="false"/>
+        <w:overflowPunct w:val="true"/>
         <w:rPr/>
       </w:pPr>
       <w:r>
@@ -8162,7 +8139,7 @@
   <w:comment w:id="2" w:author="usuario" w:date="2023-07-17T16:20:00Z" w:initials="u">
     <w:p>
       <w:pPr>
-        <w:overflowPunct w:val="false"/>
+        <w:overflowPunct w:val="true"/>
         <w:rPr/>
       </w:pPr>
       <w:r>
@@ -8177,7 +8154,7 @@
   <w:comment w:id="7" w:author="Juliana Perez Perez" w:date="2023-07-04T09:48:00Z" w:initials="JPP">
     <w:p>
       <w:pPr>
-        <w:overflowPunct w:val="false"/>
+        <w:overflowPunct w:val="true"/>
         <w:rPr/>
       </w:pPr>
       <w:r>
@@ -8192,7 +8169,7 @@
   <w:comment w:id="6" w:author="usuario" w:date="2023-07-17T16:22:00Z" w:initials="u">
     <w:p>
       <w:pPr>
-        <w:overflowPunct w:val="false"/>
+        <w:overflowPunct w:val="true"/>
         <w:rPr/>
       </w:pPr>
       <w:r>
@@ -8207,7 +8184,7 @@
   <w:comment w:id="5" w:author="Juliana Perez Perez" w:date="2023-07-04T11:21:00Z" w:initials="JPP">
     <w:p>
       <w:pPr>
-        <w:overflowPunct w:val="false"/>
+        <w:overflowPunct w:val="true"/>
         <w:rPr/>
       </w:pPr>
       <w:r>
@@ -8222,7 +8199,7 @@
   <w:comment w:id="4" w:author="usuario" w:date="2023-07-17T16:21:00Z" w:initials="u">
     <w:p>
       <w:pPr>
-        <w:overflowPunct w:val="false"/>
+        <w:overflowPunct w:val="true"/>
         <w:rPr/>
       </w:pPr>
       <w:r>
@@ -8237,7 +8214,7 @@
   <w:comment w:id="8" w:author="Juliana Perez Perez" w:date="2023-07-04T10:48:00Z" w:initials="JPP">
     <w:p>
       <w:pPr>
-        <w:overflowPunct w:val="false"/>
+        <w:overflowPunct w:val="true"/>
         <w:rPr/>
       </w:pPr>
       <w:r>
@@ -8252,7 +8229,7 @@
   <w:comment w:id="9" w:author="usuario" w:date="2023-07-17T16:44:00Z" w:initials="u">
     <w:p>
       <w:pPr>
-        <w:overflowPunct w:val="false"/>
+        <w:overflowPunct w:val="true"/>
         <w:rPr/>
       </w:pPr>
       <w:r>
@@ -8929,6 +8906,7 @@
     <w:qFormat/>
     <w:pPr>
       <w:widowControl/>
+      <w:suppressAutoHyphens w:val="true"/>
       <w:bidi w:val="0"/>
       <w:spacing w:before="0" w:after="0"/>
       <w:jc w:val="left"/>
@@ -9206,7 +9184,6 @@
   </w:style>
   <w:style w:type="character" w:styleId="Caracteresdenotaalpie">
     <w:name w:val="Caracteres de nota al pie"/>
-    <w:basedOn w:val="DefaultParagraphFont"/>
     <w:uiPriority w:val="99"/>
     <w:semiHidden/>
     <w:unhideWhenUsed/>
@@ -9358,6 +9335,7 @@
     <w:rsid w:val="007d47d3"/>
     <w:pPr>
       <w:widowControl/>
+      <w:suppressAutoHyphens w:val="true"/>
       <w:bidi w:val="0"/>
       <w:spacing w:before="0" w:after="0"/>
       <w:jc w:val="left"/>
@@ -9379,6 +9357,7 @@
     <w:rsid w:val="00cd2b22"/>
     <w:pPr>
       <w:widowControl/>
+      <w:suppressAutoHyphens w:val="true"/>
       <w:bidi w:val="0"/>
       <w:spacing w:before="0" w:after="0"/>
       <w:jc w:val="left"/>
@@ -9546,12 +9525,13 @@
     <w:rsid w:val="009f5e28"/>
     <w:pPr>
       <w:widowControl/>
+      <w:suppressAutoHyphens w:val="true"/>
       <w:bidi w:val="0"/>
       <w:spacing w:before="0" w:after="0"/>
       <w:jc w:val="left"/>
     </w:pPr>
     <w:rPr>
-      <w:rFonts w:ascii="Avenir 65 Medium" w:hAnsi="Avenir 65 Medium" w:cs="Avenir 65 Medium" w:eastAsia="Calibri"/>
+      <w:rFonts w:ascii="Avenir 65 Medium" w:hAnsi="Avenir 65 Medium" w:eastAsia="Calibri" w:cs="Avenir 65 Medium"/>
       <w:color w:val="000000"/>
       <w:kern w:val="0"/>
       <w:sz w:val="24"/>

</xml_diff>